<commit_message>
Outline of Logistic Regression, and update of notebook to include an explanation / definition of same
</commit_message>
<xml_diff>
--- a/References.docx
+++ b/References.docx
@@ -42,13 +42,7 @@
     </w:p>
     <w:p>
       <w:r>
-        <w:t xml:space="preserve">3. MachineLearningMastery.com / </w:t>
-      </w:r>
-      <w:r>
-        <w:t>Introduction</w:t>
-      </w:r>
-      <w:r>
-        <w:t xml:space="preserve"> to scikit-learn - </w:t>
+        <w:t xml:space="preserve">3. MachineLearningMastery.com / Introduction to scikit-learn - </w:t>
       </w:r>
       <w:hyperlink r:id="rId6" w:history="1">
         <w:r>
@@ -85,10 +79,7 @@
         </w:r>
       </w:hyperlink>
       <w:r>
-        <w:t xml:space="preserve"> </w:t>
-      </w:r>
-      <w:r>
-        <w:t>, accessed 09 November 2021</w:t>
+        <w:t xml:space="preserve"> , accessed 09 November 2021</w:t>
       </w:r>
     </w:p>
     <w:p>
@@ -117,43 +108,17 @@
     </w:p>
     <w:p>
       <w:r>
-        <w:t xml:space="preserve">9. Pandas.pydata.org, </w:t>
-      </w:r>
-      <w:proofErr w:type="spellStart"/>
-      <w:proofErr w:type="gramStart"/>
-      <w:r>
-        <w:t>Pandas.dataframe.corr</w:t>
-      </w:r>
-      <w:proofErr w:type="spellEnd"/>
-      <w:proofErr w:type="gramEnd"/>
-      <w:r>
-        <w:t>, https://pandas.pydata.org/pandas-docs/stable/reference/api/pandas.DataFrame.corr.html, accessed 20 December 2020</w:t>
-      </w:r>
-    </w:p>
-    <w:p>
-      <w:r>
-        <w:t xml:space="preserve">10. RealPython.com, NumPy, SciPy, and Pandas: Correlation </w:t>
-      </w:r>
-      <w:proofErr w:type="gramStart"/>
-      <w:r>
-        <w:t>With</w:t>
-      </w:r>
-      <w:proofErr w:type="gramEnd"/>
-      <w:r>
-        <w:t xml:space="preserve"> Python, https://realpython.com/numpy-scipy-pandas-correlation-python/, accessed 20 December 2020</w:t>
-      </w:r>
-    </w:p>
-    <w:p>
-      <w:r>
-        <w:t xml:space="preserve">11. Wikipedia.com, Pearson correlation </w:t>
-      </w:r>
-      <w:proofErr w:type="gramStart"/>
-      <w:r>
-        <w:t>coefficient ,</w:t>
-      </w:r>
-      <w:proofErr w:type="gramEnd"/>
-      <w:r>
-        <w:t xml:space="preserve"> https://en.wikipedia.org/wiki/Pearson_correlation_coefficient, accessed 20 December 2020</w:t>
+        <w:t>9. Pandas.pydata.org, Pandas.dataframe.corr, https://pandas.pydata.org/pandas-docs/stable/reference/api/pandas.DataFrame.corr.html, accessed 20 December 2020</w:t>
+      </w:r>
+    </w:p>
+    <w:p>
+      <w:r>
+        <w:t>10. RealPython.com, NumPy, SciPy, and Pandas: Correlation With Python, https://realpython.com/numpy-scipy-pandas-correlation-python/, accessed 20 December 2020</w:t>
+      </w:r>
+    </w:p>
+    <w:p>
+      <w:r>
+        <w:t>11. Wikipedia.com, Pearson correlation coefficient , https://en.wikipedia.org/wiki/Pearson_correlation_coefficient, accessed 20 December 2020</w:t>
       </w:r>
     </w:p>
     <w:p>
@@ -163,44 +128,17 @@
     </w:p>
     <w:p>
       <w:r>
-        <w:t>13. Wikipedia.com, Kendall rank correlation coefficient</w:t>
-      </w:r>
-      <w:proofErr w:type="gramStart"/>
-      <w:r>
-        <w:t>, ,accessed</w:t>
-      </w:r>
-      <w:proofErr w:type="gramEnd"/>
-      <w:r>
-        <w:t xml:space="preserve"> 20 December 2020</w:t>
-      </w:r>
-    </w:p>
-    <w:p>
-      <w:r>
-        <w:t xml:space="preserve">14. TowardsDataScience.com, </w:t>
-      </w:r>
-      <w:r>
-        <w:t>Understanding</w:t>
-      </w:r>
-      <w:r>
-        <w:t xml:space="preserve"> the Confusion Matrix from Scikit-learn, https://towardsdatascience.com/understanding-the-confusion-matrix-from-scikit-learn-c51d88929c79, accessed on 20 November 2021</w:t>
-      </w:r>
-    </w:p>
-    <w:p>
-      <w:r>
-        <w:t xml:space="preserve">15. Scikit-learn.org, </w:t>
-      </w:r>
-      <w:proofErr w:type="spellStart"/>
-      <w:proofErr w:type="gramStart"/>
-      <w:r>
-        <w:t>sklearn.metrics</w:t>
-      </w:r>
-      <w:proofErr w:type="gramEnd"/>
-      <w:r>
-        <w:t>.confusion_matrix</w:t>
-      </w:r>
-      <w:proofErr w:type="spellEnd"/>
-      <w:r>
-        <w:t>, https://scikit-learn.org/stable/modules/generated/sklearn.metrics.confusion_matrix.html, accessed 20 November 2021</w:t>
+        <w:t>13. Wikipedia.com, Kendall rank correlation coefficient, ,accessed 20 December 2020</w:t>
+      </w:r>
+    </w:p>
+    <w:p>
+      <w:r>
+        <w:t>14. TowardsDataScience.com, Understanding the Confusion Matrix from Scikit-learn, https://towardsdatascience.com/understanding-the-confusion-matrix-from-scikit-learn-c51d88929c79, accessed on 20 November 2021</w:t>
+      </w:r>
+    </w:p>
+    <w:p>
+      <w:r>
+        <w:t>15. Scikit-learn.org, sklearn.metrics.confusion_matrix, https://scikit-learn.org/stable/modules/generated/sklearn.metrics.confusion_matrix.html, accessed 20 November 2021</w:t>
       </w:r>
     </w:p>
     <w:p>
@@ -210,15 +148,7 @@
     </w:p>
     <w:p>
       <w:r>
-        <w:t xml:space="preserve">17. Scikit-learn.org, Gaussian Naive </w:t>
-      </w:r>
-      <w:proofErr w:type="gramStart"/>
-      <w:r>
-        <w:t>Bayes,https://scikit-learn.org/stable/modules/generated/sklearn.naive_bayes.GaussianNB.html#sklearn.naive_bayes.GaussianNB</w:t>
-      </w:r>
-      <w:proofErr w:type="gramEnd"/>
-      <w:r>
-        <w:t>, accessed 21 November 2021</w:t>
+        <w:t>17. Scikit-learn.org, Gaussian Naive Bayes,https://scikit-learn.org/stable/modules/generated/sklearn.naive_bayes.GaussianNB.html#sklearn.naive_bayes.GaussianNB, accessed 21 November 2021</w:t>
       </w:r>
     </w:p>
     <w:p>
@@ -241,16 +171,79 @@
       <w:r>
         <w:t xml:space="preserve">21. </w:t>
       </w:r>
+      <w:r>
+        <w:t>Sta</w:t>
+      </w:r>
+      <w:r>
+        <w:t xml:space="preserve">ckabuse.com; </w:t>
+      </w:r>
+      <w:r>
+        <w:t>Overview of Classification Methods in Python with Scikit-Learn</w:t>
+      </w:r>
+      <w:r>
+        <w:t xml:space="preserve">, </w:t>
+      </w:r>
+      <w:hyperlink r:id="rId9" w:history="1">
+        <w:r>
+          <w:rPr>
+            <w:rStyle w:val="Hyperlink"/>
+          </w:rPr>
+          <w:t>https://stackabuse.com/overview-of-classification-methods-in-python-with-scikit-learn/</w:t>
+        </w:r>
+      </w:hyperlink>
+      <w:r>
+        <w:t xml:space="preserve"> , accessed </w:t>
+      </w:r>
+      <w:r>
+        <w:t>28 December 2021</w:t>
+      </w:r>
     </w:p>
     <w:p>
       <w:r>
         <w:t xml:space="preserve">22. </w:t>
       </w:r>
+      <w:r>
+        <w:t>Scikit-learn.o</w:t>
+      </w:r>
+      <w:r>
+        <w:t xml:space="preserve">rg, Logistic regression, </w:t>
+      </w:r>
+      <w:hyperlink r:id="rId10" w:history="1">
+        <w:r>
+          <w:rPr>
+            <w:rStyle w:val="Hyperlink"/>
+          </w:rPr>
+          <w:t>https://scikit-learn.org/stable/modules/linear_model.html#logistic-regression</w:t>
+        </w:r>
+      </w:hyperlink>
+      <w:r>
+        <w:t xml:space="preserve">, accessed </w:t>
+      </w:r>
+      <w:r>
+        <w:t>28 December 2021</w:t>
+      </w:r>
     </w:p>
     <w:p>
       <w:r>
         <w:t xml:space="preserve">23. </w:t>
       </w:r>
+      <w:r>
+        <w:t>Scikit-learn.org, Confu</w:t>
+      </w:r>
+      <w:r>
+        <w:t xml:space="preserve">sion Matrix Display, </w:t>
+      </w:r>
+      <w:hyperlink r:id="rId11" w:history="1">
+        <w:r>
+          <w:rPr>
+            <w:rStyle w:val="Hyperlink"/>
+          </w:rPr>
+          <w:t>https://scikit-learn.org/stable/modules/generated/sklearn.metrics.ConfusionMatrixDisplay.html#sklearn.metrics.ConfusionMatrixDisplay.from_predictions</w:t>
+        </w:r>
+      </w:hyperlink>
+      <w:r>
+        <w:t>, accessed 20 November</w:t>
+      </w:r>
     </w:p>
     <w:p>
       <w:r>
@@ -260,6 +253,72 @@
     <w:p>
       <w:r>
         <w:t>25</w:t>
+      </w:r>
+      <w:r>
+        <w:t xml:space="preserve">. </w:t>
+      </w:r>
+    </w:p>
+    <w:p/>
+    <w:p/>
+    <w:p/>
+    <w:p>
+      <w:r>
+        <w:t>(&lt;i&gt;</w:t>
+      </w:r>
+      <w:r>
+        <w:t xml:space="preserve"> </w:t>
+      </w:r>
+      <w:r>
+        <w:t>&lt;/i&gt;)</w:t>
+      </w:r>
+    </w:p>
+    <w:p/>
+    <w:p>
+      <w:r>
+        <w:t>1. creating a new classifier (&lt;i&gt;logreg_clf&lt;/i&gt;) using the LogisticRegression() function</w:t>
+      </w:r>
+    </w:p>
+    <w:p>
+      <w:r>
+        <w:t>2. fitting (&lt;i&gt;fit()&lt;/i&gt;) the logreg_clf classifier to the test and train data created earlier (known as the estimator for the classification that will ‘fit’ the data to the test datafram</w:t>
+      </w:r>
+      <w:r>
+        <w:t>e</w:t>
+      </w:r>
+    </w:p>
+    <w:p>
+      <w:r>
+        <w:t>3. a new variable (&lt;i&gt;y_pred &lt;/i&gt;) is created and applied to the X_Test variable.  Similar to the point above, the estimator &lt;i&gt; ‘predict()&lt;/i&gt;’ is used to predict the values of the X-Test data frame.</w:t>
+      </w:r>
+    </w:p>
+    <w:p>
+      <w:r>
+        <w:t xml:space="preserve">4. </w:t>
+      </w:r>
+      <w:r>
+        <w:t xml:space="preserve">test the </w:t>
+      </w:r>
+      <w:r>
+        <w:t>accuracy of th</w:t>
+      </w:r>
+      <w:r>
+        <w:t xml:space="preserve">e Logistic Regression model by using </w:t>
+      </w:r>
+      <w:r>
+        <w:t>a Confusion Matrix (see below).</w:t>
+      </w:r>
+    </w:p>
+    <w:p>
+      <w:r>
+        <w:t>5. print statements comparing the predicted output a</w:t>
+      </w:r>
+      <w:r>
+        <w:t xml:space="preserve">gainst that of the test data </w:t>
+      </w:r>
+    </w:p>
+    <w:p>
+      <w:r>
+        <w:t>6. plot the output of the confusion matrix using the ration of predicted / true</w:t>
       </w:r>
     </w:p>
     <w:sectPr>

</xml_diff>

<commit_message>
follow on work to the Anova assumptions, including review to ensure assumptions are correct, as well as identificaiton of the need to complete a post hoc analsysis of the results based on the failure of the data set to confirm to assumption 5 - namely not following a normal distribution
</commit_message>
<xml_diff>
--- a/References.docx
+++ b/References.docx
@@ -3,11 +3,30 @@
 <w:document xmlns:wpc="http://schemas.microsoft.com/office/word/2010/wordprocessingCanvas" xmlns:cx="http://schemas.microsoft.com/office/drawing/2014/chartex" xmlns:cx1="http://schemas.microsoft.com/office/drawing/2015/9/8/chartex" xmlns:cx2="http://schemas.microsoft.com/office/drawing/2015/10/21/chartex" xmlns:cx3="http://schemas.microsoft.com/office/drawing/2016/5/9/chartex" xmlns:cx4="http://schemas.microsoft.com/office/drawing/2016/5/10/chartex" xmlns:cx5="http://schemas.microsoft.com/office/drawing/2016/5/11/chartex" xmlns:cx6="http://schemas.microsoft.com/office/drawing/2016/5/12/chartex" xmlns:cx7="http://schemas.microsoft.com/office/drawing/2016/5/13/chartex" xmlns:cx8="http://schemas.microsoft.com/office/drawing/2016/5/14/chartex" xmlns:mc="http://schemas.openxmlformats.org/markup-compatibility/2006" xmlns:aink="http://schemas.microsoft.com/office/drawing/2016/ink" xmlns:am3d="http://schemas.microsoft.com/office/drawing/2017/model3d" xmlns:o="urn:schemas-microsoft-com:office:office" xmlns:r="http://schemas.openxmlformats.org/officeDocument/2006/relationships" xmlns:m="http://schemas.openxmlformats.org/officeDocument/2006/math" xmlns:v="urn:schemas-microsoft-com:vml" xmlns:wp14="http://schemas.microsoft.com/office/word/2010/wordprocessingDrawing" xmlns:wp="http://schemas.openxmlformats.org/drawingml/2006/wordprocessingDrawing" xmlns:w10="urn:schemas-microsoft-com:office:word" xmlns:w="http://schemas.openxmlformats.org/wordprocessingml/2006/main" xmlns:w14="http://schemas.microsoft.com/office/word/2010/wordml" xmlns:w15="http://schemas.microsoft.com/office/word/2012/wordml" xmlns:w16cex="http://schemas.microsoft.com/office/word/2018/wordml/cex" xmlns:w16cid="http://schemas.microsoft.com/office/word/2016/wordml/cid" xmlns:w16="http://schemas.microsoft.com/office/word/2018/wordml" xmlns:w16sdtdh="http://schemas.microsoft.com/office/word/2020/wordml/sdtdatahash" xmlns:w16se="http://schemas.microsoft.com/office/word/2015/wordml/symex" xmlns:wpg="http://schemas.microsoft.com/office/word/2010/wordprocessingGroup" xmlns:wpi="http://schemas.microsoft.com/office/word/2010/wordprocessingInk" xmlns:wne="http://schemas.microsoft.com/office/word/2006/wordml" xmlns:wps="http://schemas.microsoft.com/office/word/2010/wordprocessingShape" mc:Ignorable="w14 w15 w16se w16cid w16 w16cex w16sdtdh wp14">
   <w:body>
     <w:p>
+      <w:pPr>
+        <w:rPr>
+          <w:b/>
+          <w:bCs/>
+          <w:sz w:val="28"/>
+          <w:szCs w:val="28"/>
+        </w:rPr>
+      </w:pPr>
+      <w:r>
+        <w:rPr>
+          <w:b/>
+          <w:bCs/>
+          <w:sz w:val="28"/>
+          <w:szCs w:val="28"/>
+        </w:rPr>
+        <w:t>Scikit-learn workbook</w:t>
+      </w:r>
+    </w:p>
+    <w:p/>
+    <w:p>
       <w:r>
         <w:t>### References:</w:t>
       </w:r>
     </w:p>
-    <w:p/>
     <w:p>
       <w:r>
         <w:t xml:space="preserve">1. Scikit-learn.org </w:t>
@@ -148,12 +167,12 @@
     </w:p>
     <w:p>
       <w:r>
+        <w:lastRenderedPageBreak/>
         <w:t>17. Scikit-learn.org, Gaussian Naive Bayes,https://scikit-learn.org/stable/modules/generated/sklearn.naive_bayes.GaussianNB.html#sklearn.naive_bayes.GaussianNB, accessed 21 November 2021</w:t>
       </w:r>
     </w:p>
     <w:p>
       <w:r>
-        <w:lastRenderedPageBreak/>
         <w:t>18. MachineLearningMastery.com, Naive Bayes, https://machinelearningmastery.com/naive-bayes-classifier-scratch-python/, accessed 27 November 2021</w:t>
       </w:r>
     </w:p>
@@ -208,7 +227,7 @@
       <w:r>
         <w:t xml:space="preserve">rg, Logistic regression, </w:t>
       </w:r>
-      <w:hyperlink r:id="rId10" w:history="1">
+      <w:hyperlink r:id="rId10" w:anchor="logistic-regression" w:history="1">
         <w:r>
           <w:rPr>
             <w:rStyle w:val="Hyperlink"/>
@@ -217,10 +236,7 @@
         </w:r>
       </w:hyperlink>
       <w:r>
-        <w:t xml:space="preserve">, accessed </w:t>
-      </w:r>
-      <w:r>
-        <w:t>28 December 2021</w:t>
+        <w:t>, accessed 28 December 2021</w:t>
       </w:r>
     </w:p>
     <w:p>
@@ -233,7 +249,7 @@
       <w:r>
         <w:t xml:space="preserve">sion Matrix Display, </w:t>
       </w:r>
-      <w:hyperlink r:id="rId11" w:history="1">
+      <w:hyperlink r:id="rId11" w:anchor="sklearn.metrics.ConfusionMatrixDisplay.from_predictions" w:history="1">
         <w:r>
           <w:rPr>
             <w:rStyle w:val="Hyperlink"/>
@@ -319,6 +335,336 @@
     <w:p>
       <w:r>
         <w:t>6. plot the output of the confusion matrix using the ration of predicted / true</w:t>
+      </w:r>
+    </w:p>
+    <w:p/>
+    <w:p>
+      <w:r>
+        <w:br w:type="page"/>
+      </w:r>
+    </w:p>
+    <w:p>
+      <w:pPr>
+        <w:rPr>
+          <w:b/>
+          <w:bCs/>
+          <w:sz w:val="28"/>
+          <w:szCs w:val="28"/>
+        </w:rPr>
+      </w:pPr>
+      <w:r>
+        <w:rPr>
+          <w:b/>
+          <w:bCs/>
+          <w:sz w:val="28"/>
+          <w:szCs w:val="28"/>
+        </w:rPr>
+        <w:lastRenderedPageBreak/>
+        <w:t>Sci</w:t>
+      </w:r>
+      <w:r>
+        <w:rPr>
+          <w:b/>
+          <w:bCs/>
+          <w:sz w:val="28"/>
+          <w:szCs w:val="28"/>
+        </w:rPr>
+        <w:t>py</w:t>
+      </w:r>
+      <w:r>
+        <w:rPr>
+          <w:b/>
+          <w:bCs/>
+          <w:sz w:val="28"/>
+          <w:szCs w:val="28"/>
+        </w:rPr>
+        <w:t>-</w:t>
+      </w:r>
+      <w:r>
+        <w:rPr>
+          <w:b/>
+          <w:bCs/>
+          <w:sz w:val="28"/>
+          <w:szCs w:val="28"/>
+        </w:rPr>
+        <w:t>Stats ANOVA</w:t>
+      </w:r>
+      <w:r>
+        <w:rPr>
+          <w:b/>
+          <w:bCs/>
+          <w:sz w:val="28"/>
+          <w:szCs w:val="28"/>
+        </w:rPr>
+        <w:t xml:space="preserve"> workbook</w:t>
+      </w:r>
+    </w:p>
+    <w:p/>
+    <w:p>
+      <w:r>
+        <w:t>### References:</w:t>
+      </w:r>
+    </w:p>
+    <w:p/>
+    <w:p>
+      <w:r>
+        <w:t xml:space="preserve">1. </w:t>
+      </w:r>
+      <w:r>
+        <w:t>University of Sheffield.ac.uk,</w:t>
+      </w:r>
+      <w:r>
+        <w:t xml:space="preserve"> Datasets for Teaching</w:t>
+      </w:r>
+      <w:r>
+        <w:t>,</w:t>
+      </w:r>
+      <w:r>
+        <w:t xml:space="preserve"> </w:t>
+      </w:r>
+      <w:hyperlink r:id="rId12" w:history="1">
+        <w:r>
+          <w:rPr>
+            <w:rStyle w:val="Hyperlink"/>
+          </w:rPr>
+          <w:t>https://www.sheffield.ac.uk/mash/statistics/datasets</w:t>
+        </w:r>
+      </w:hyperlink>
+      <w:r>
+        <w:t>, accessed 01 December 2021</w:t>
+      </w:r>
+    </w:p>
+    <w:p>
+      <w:r>
+        <w:t xml:space="preserve">2. </w:t>
+      </w:r>
+      <w:r>
+        <w:t xml:space="preserve">Laerd Statistics, One-way ANOVA in SPSS Statistics, </w:t>
+      </w:r>
+      <w:hyperlink r:id="rId13" w:history="1">
+        <w:r>
+          <w:rPr>
+            <w:rStyle w:val="Hyperlink"/>
+          </w:rPr>
+          <w:t>https://statistics.laerd.com/spss-tutorials/one-way-anova-using-spss-statistics.php</w:t>
+        </w:r>
+      </w:hyperlink>
+      <w:r>
+        <w:t xml:space="preserve"> , accessed 01 December 2021</w:t>
+      </w:r>
+    </w:p>
+    <w:p>
+      <w:r>
+        <w:t xml:space="preserve">3. </w:t>
+      </w:r>
+      <w:r>
+        <w:t xml:space="preserve">Scipy.org, </w:t>
+      </w:r>
+      <w:r>
+        <w:t>Statistical functions (scipy.stats)</w:t>
+      </w:r>
+      <w:r>
+        <w:t xml:space="preserve">, </w:t>
+      </w:r>
+      <w:hyperlink r:id="rId14" w:history="1">
+        <w:r>
+          <w:rPr>
+            <w:rStyle w:val="Hyperlink"/>
+          </w:rPr>
+          <w:t>https://docs.scipy.org/doc/scipy/reference/stats.html</w:t>
+        </w:r>
+      </w:hyperlink>
+      <w:r>
+        <w:t>, accessed 01 December 2021</w:t>
+      </w:r>
+    </w:p>
+    <w:p>
+      <w:r>
+        <w:t xml:space="preserve">4. </w:t>
+      </w:r>
+      <w:r>
+        <w:t xml:space="preserve">, </w:t>
+      </w:r>
+      <w:r>
+        <w:t>LaerdStatistics</w:t>
+      </w:r>
+      <w:r>
+        <w:t>.com</w:t>
+      </w:r>
+      <w:r>
+        <w:t xml:space="preserve">, </w:t>
+      </w:r>
+      <w:r>
+        <w:t>Testing for Normality using SPSS Statistics</w:t>
+      </w:r>
+      <w:r>
+        <w:t xml:space="preserve">, </w:t>
+      </w:r>
+      <w:hyperlink r:id="rId15" w:history="1">
+        <w:r>
+          <w:rPr>
+            <w:rStyle w:val="Hyperlink"/>
+          </w:rPr>
+          <w:t>https://statistics.laerd.com/spss-tutorials/testing-for-normality-using-spss-statistics.php</w:t>
+        </w:r>
+      </w:hyperlink>
+      <w:r>
+        <w:t xml:space="preserve">, accessed </w:t>
+      </w:r>
+      <w:r>
+        <w:t>29 December 2021</w:t>
+      </w:r>
+    </w:p>
+    <w:p>
+      <w:r>
+        <w:t xml:space="preserve">5. </w:t>
+      </w:r>
+      <w:r>
+        <w:t>Statistic Solutions.com</w:t>
+      </w:r>
+      <w:r>
+        <w:t xml:space="preserve">, </w:t>
+      </w:r>
+      <w:r>
+        <w:t>The Assumption of Homogeneity of Variance</w:t>
+      </w:r>
+      <w:r>
+        <w:t xml:space="preserve">, </w:t>
+      </w:r>
+      <w:hyperlink r:id="rId16" w:history="1">
+        <w:r>
+          <w:rPr>
+            <w:rStyle w:val="Hyperlink"/>
+          </w:rPr>
+          <w:t>https://www.statisticssolutions.com/the-assumption-of-homogeneity-of-variance/</w:t>
+        </w:r>
+      </w:hyperlink>
+      <w:r>
+        <w:t xml:space="preserve">, </w:t>
+      </w:r>
+      <w:r>
+        <w:t>accessed 29 December 2021</w:t>
+      </w:r>
+    </w:p>
+    <w:p>
+      <w:r>
+        <w:t xml:space="preserve">6. </w:t>
+      </w:r>
+      <w:r>
+        <w:t>TechnologyNetworks.com</w:t>
+      </w:r>
+      <w:r>
+        <w:t xml:space="preserve">, </w:t>
+      </w:r>
+      <w:r>
+        <w:t>One-Way vs Two-Way ANOVA: Differences, Assumptions and Hypotheses</w:t>
+      </w:r>
+      <w:r>
+        <w:t xml:space="preserve">, </w:t>
+      </w:r>
+      <w:hyperlink r:id="rId17" w:history="1">
+        <w:r>
+          <w:rPr>
+            <w:rStyle w:val="Hyperlink"/>
+          </w:rPr>
+          <w:t>https://www.technologynetworks.com/informatics/articles/one-way-vs-two-way-anova-definition-differences-assumptions-and-hypotheses-306553</w:t>
+        </w:r>
+      </w:hyperlink>
+      <w:r>
+        <w:t>, accessed 29 December 2021</w:t>
+      </w:r>
+    </w:p>
+    <w:p>
+      <w:r>
+        <w:t xml:space="preserve">7. </w:t>
+      </w:r>
+      <w:r>
+        <w:t xml:space="preserve">LaerdStatistics.com, </w:t>
+      </w:r>
+      <w:r>
+        <w:t>Independent t-test for two samples</w:t>
+      </w:r>
+      <w:r>
+        <w:t xml:space="preserve">, </w:t>
+      </w:r>
+      <w:hyperlink r:id="rId18" w:history="1">
+        <w:r>
+          <w:rPr>
+            <w:rStyle w:val="Hyperlink"/>
+          </w:rPr>
+          <w:t>https://statistics.laerd.com/statistical-guides/independent-t-test-statistical-guide.php</w:t>
+        </w:r>
+      </w:hyperlink>
+      <w:r>
+        <w:t>, accessed 29 December 2021</w:t>
+      </w:r>
+    </w:p>
+    <w:p>
+      <w:r>
+        <w:t>8</w:t>
+      </w:r>
+      <w:r>
+        <w:t>. LaerdStatisti</w:t>
+      </w:r>
+      <w:r>
+        <w:t>c</w:t>
+      </w:r>
+      <w:r>
+        <w:t xml:space="preserve">s.com, </w:t>
+      </w:r>
+      <w:r>
+        <w:t>One-way ANOVA (cont...)</w:t>
+      </w:r>
+      <w:r>
+        <w:t xml:space="preserve">, </w:t>
+      </w:r>
+      <w:hyperlink r:id="rId19" w:history="1">
+        <w:r>
+          <w:rPr>
+            <w:rStyle w:val="Hyperlink"/>
+          </w:rPr>
+          <w:t>https://statistics.laerd.com/statistical-guides/one-way-anova-statistical-guide-4.php</w:t>
+        </w:r>
+      </w:hyperlink>
+      <w:r>
+        <w:t>, accessed 29 December 2021</w:t>
+      </w:r>
+    </w:p>
+    <w:p>
+      <w:r>
+        <w:t xml:space="preserve">9. </w:t>
+      </w:r>
+      <w:r>
+        <w:t>LaerdStatisti</w:t>
+      </w:r>
+      <w:r>
+        <w:t>c</w:t>
+      </w:r>
+      <w:r>
+        <w:t>.com,</w:t>
+      </w:r>
+      <w:r>
+        <w:t xml:space="preserve"> </w:t>
+      </w:r>
+      <w:r>
+        <w:t>One-way ANOVA</w:t>
+      </w:r>
+      <w:r>
+        <w:t xml:space="preserve">, </w:t>
+      </w:r>
+      <w:hyperlink r:id="rId20" w:history="1">
+        <w:r>
+          <w:rPr>
+            <w:rStyle w:val="Hyperlink"/>
+          </w:rPr>
+          <w:t>https://statistics.laerd.com/statistical-guides/one-way-anova-statistical-guide.php</w:t>
+        </w:r>
+      </w:hyperlink>
+      <w:r>
+        <w:t xml:space="preserve">, </w:t>
+      </w:r>
+      <w:r>
+        <w:t>accessed 29 December 2021</w:t>
       </w:r>
     </w:p>
     <w:sectPr>
@@ -780,6 +1126,17 @@
       <w:shd w:val="clear" w:color="auto" w:fill="E1DFDD"/>
     </w:rPr>
   </w:style>
+  <w:style w:type="paragraph" w:styleId="ListParagraph">
+    <w:name w:val="List Paragraph"/>
+    <w:basedOn w:val="Normal"/>
+    <w:uiPriority w:val="34"/>
+    <w:qFormat/>
+    <w:rsid w:val="00E80156"/>
+    <w:pPr>
+      <w:ind w:left="720"/>
+      <w:contextualSpacing/>
+    </w:pPr>
+  </w:style>
 </w:styles>
 </file>
 

</xml_diff>

<commit_message>
Completion of Tukey test for post hoc analysis, and explainaion of the results, incoroporation of the conculsion
</commit_message>
<xml_diff>
--- a/References.docx
+++ b/References.docx
@@ -127,17 +127,43 @@
     </w:p>
     <w:p>
       <w:r>
-        <w:t>9. Pandas.pydata.org, Pandas.dataframe.corr, https://pandas.pydata.org/pandas-docs/stable/reference/api/pandas.DataFrame.corr.html, accessed 20 December 2020</w:t>
-      </w:r>
-    </w:p>
-    <w:p>
-      <w:r>
-        <w:t>10. RealPython.com, NumPy, SciPy, and Pandas: Correlation With Python, https://realpython.com/numpy-scipy-pandas-correlation-python/, accessed 20 December 2020</w:t>
-      </w:r>
-    </w:p>
-    <w:p>
-      <w:r>
-        <w:t>11. Wikipedia.com, Pearson correlation coefficient , https://en.wikipedia.org/wiki/Pearson_correlation_coefficient, accessed 20 December 2020</w:t>
+        <w:t xml:space="preserve">9. Pandas.pydata.org, </w:t>
+      </w:r>
+      <w:proofErr w:type="spellStart"/>
+      <w:proofErr w:type="gramStart"/>
+      <w:r>
+        <w:t>Pandas.dataframe.corr</w:t>
+      </w:r>
+      <w:proofErr w:type="spellEnd"/>
+      <w:proofErr w:type="gramEnd"/>
+      <w:r>
+        <w:t>, https://pandas.pydata.org/pandas-docs/stable/reference/api/pandas.DataFrame.corr.html, accessed 20 December 2020</w:t>
+      </w:r>
+    </w:p>
+    <w:p>
+      <w:r>
+        <w:t xml:space="preserve">10. RealPython.com, NumPy, SciPy, and Pandas: Correlation </w:t>
+      </w:r>
+      <w:proofErr w:type="gramStart"/>
+      <w:r>
+        <w:t>With</w:t>
+      </w:r>
+      <w:proofErr w:type="gramEnd"/>
+      <w:r>
+        <w:t xml:space="preserve"> Python, https://realpython.com/numpy-scipy-pandas-correlation-python/, accessed 20 December 2020</w:t>
+      </w:r>
+    </w:p>
+    <w:p>
+      <w:r>
+        <w:t xml:space="preserve">11. Wikipedia.com, Pearson correlation </w:t>
+      </w:r>
+      <w:proofErr w:type="gramStart"/>
+      <w:r>
+        <w:t>coefficient ,</w:t>
+      </w:r>
+      <w:proofErr w:type="gramEnd"/>
+      <w:r>
+        <w:t xml:space="preserve"> https://en.wikipedia.org/wiki/Pearson_correlation_coefficient, accessed 20 December 2020</w:t>
       </w:r>
     </w:p>
     <w:p>
@@ -147,7 +173,15 @@
     </w:p>
     <w:p>
       <w:r>
-        <w:t>13. Wikipedia.com, Kendall rank correlation coefficient, ,accessed 20 December 2020</w:t>
+        <w:t>13. Wikipedia.com, Kendall rank correlation coefficient</w:t>
+      </w:r>
+      <w:proofErr w:type="gramStart"/>
+      <w:r>
+        <w:t>, ,accessed</w:t>
+      </w:r>
+      <w:proofErr w:type="gramEnd"/>
+      <w:r>
+        <w:t xml:space="preserve"> 20 December 2020</w:t>
       </w:r>
     </w:p>
     <w:p>
@@ -157,7 +191,20 @@
     </w:p>
     <w:p>
       <w:r>
-        <w:t>15. Scikit-learn.org, sklearn.metrics.confusion_matrix, https://scikit-learn.org/stable/modules/generated/sklearn.metrics.confusion_matrix.html, accessed 20 November 2021</w:t>
+        <w:t xml:space="preserve">15. Scikit-learn.org, </w:t>
+      </w:r>
+      <w:proofErr w:type="spellStart"/>
+      <w:proofErr w:type="gramStart"/>
+      <w:r>
+        <w:t>sklearn.metrics</w:t>
+      </w:r>
+      <w:proofErr w:type="gramEnd"/>
+      <w:r>
+        <w:t>.confusion_matrix</w:t>
+      </w:r>
+      <w:proofErr w:type="spellEnd"/>
+      <w:r>
+        <w:t>, https://scikit-learn.org/stable/modules/generated/sklearn.metrics.confusion_matrix.html, accessed 20 November 2021</w:t>
       </w:r>
     </w:p>
     <w:p>
@@ -168,7 +215,15 @@
     <w:p>
       <w:r>
         <w:lastRenderedPageBreak/>
-        <w:t>17. Scikit-learn.org, Gaussian Naive Bayes,https://scikit-learn.org/stable/modules/generated/sklearn.naive_bayes.GaussianNB.html#sklearn.naive_bayes.GaussianNB, accessed 21 November 2021</w:t>
+        <w:t xml:space="preserve">17. Scikit-learn.org, Gaussian Naive </w:t>
+      </w:r>
+      <w:proofErr w:type="gramStart"/>
+      <w:r>
+        <w:t>Bayes,https://scikit-learn.org/stable/modules/generated/sklearn.naive_bayes.GaussianNB.html#sklearn.naive_bayes.GaussianNB</w:t>
+      </w:r>
+      <w:proofErr w:type="gramEnd"/>
+      <w:r>
+        <w:t>, accessed 21 November 2021</w:t>
       </w:r>
     </w:p>
     <w:p>
@@ -279,32 +334,178 @@
     <w:p/>
     <w:p>
       <w:r>
-        <w:t>(&lt;i&gt;</w:t>
+        <w:t>(&lt;</w:t>
+      </w:r>
+      <w:proofErr w:type="spellStart"/>
+      <w:r>
+        <w:t>i</w:t>
+      </w:r>
+      <w:proofErr w:type="spellEnd"/>
+      <w:r>
+        <w:t>&gt;</w:t>
       </w:r>
       <w:r>
         <w:t xml:space="preserve"> </w:t>
       </w:r>
       <w:r>
-        <w:t>&lt;/i&gt;)</w:t>
+        <w:t>&lt;/</w:t>
+      </w:r>
+      <w:proofErr w:type="spellStart"/>
+      <w:r>
+        <w:t>i</w:t>
+      </w:r>
+      <w:proofErr w:type="spellEnd"/>
+      <w:r>
+        <w:t>&gt;)</w:t>
       </w:r>
     </w:p>
     <w:p/>
     <w:p>
       <w:r>
-        <w:t>1. creating a new classifier (&lt;i&gt;logreg_clf&lt;/i&gt;) using the LogisticRegression() function</w:t>
-      </w:r>
-    </w:p>
-    <w:p>
-      <w:r>
-        <w:t>2. fitting (&lt;i&gt;fit()&lt;/i&gt;) the logreg_clf classifier to the test and train data created earlier (known as the estimator for the classification that will ‘fit’ the data to the test datafram</w:t>
+        <w:t>1. creating a new classifier (&lt;</w:t>
+      </w:r>
+      <w:proofErr w:type="spellStart"/>
+      <w:r>
+        <w:t>i</w:t>
+      </w:r>
+      <w:proofErr w:type="spellEnd"/>
+      <w:r>
+        <w:t>&gt;</w:t>
+      </w:r>
+      <w:proofErr w:type="spellStart"/>
+      <w:r>
+        <w:t>logreg_clf</w:t>
+      </w:r>
+      <w:proofErr w:type="spellEnd"/>
+      <w:r>
+        <w:t>&lt;/</w:t>
+      </w:r>
+      <w:proofErr w:type="spellStart"/>
+      <w:r>
+        <w:t>i</w:t>
+      </w:r>
+      <w:proofErr w:type="spellEnd"/>
+      <w:r>
+        <w:t xml:space="preserve">&gt;) using the </w:t>
+      </w:r>
+      <w:proofErr w:type="spellStart"/>
+      <w:proofErr w:type="gramStart"/>
+      <w:r>
+        <w:t>LogisticRegression</w:t>
+      </w:r>
+      <w:proofErr w:type="spellEnd"/>
+      <w:r>
+        <w:t>(</w:t>
+      </w:r>
+      <w:proofErr w:type="gramEnd"/>
+      <w:r>
+        <w:t>) function</w:t>
+      </w:r>
+    </w:p>
+    <w:p>
+      <w:r>
+        <w:t>2. fitting (&lt;</w:t>
+      </w:r>
+      <w:proofErr w:type="spellStart"/>
+      <w:r>
+        <w:t>i</w:t>
+      </w:r>
+      <w:proofErr w:type="spellEnd"/>
+      <w:r>
+        <w:t>&gt;fit</w:t>
+      </w:r>
+      <w:proofErr w:type="gramStart"/>
+      <w:r>
+        <w:t>()&lt;</w:t>
+      </w:r>
+      <w:proofErr w:type="gramEnd"/>
+      <w:r>
+        <w:t>/</w:t>
+      </w:r>
+      <w:proofErr w:type="spellStart"/>
+      <w:r>
+        <w:t>i</w:t>
+      </w:r>
+      <w:proofErr w:type="spellEnd"/>
+      <w:r>
+        <w:t xml:space="preserve">&gt;) the </w:t>
+      </w:r>
+      <w:proofErr w:type="spellStart"/>
+      <w:r>
+        <w:t>logreg_clf</w:t>
+      </w:r>
+      <w:proofErr w:type="spellEnd"/>
+      <w:r>
+        <w:t xml:space="preserve"> classifier to the test and train data created earlier (known as the estimator for the classification that will ‘fit’ the data to the test </w:t>
+      </w:r>
+      <w:proofErr w:type="spellStart"/>
+      <w:r>
+        <w:t>datafram</w:t>
       </w:r>
       <w:r>
         <w:t>e</w:t>
       </w:r>
-    </w:p>
-    <w:p>
-      <w:r>
-        <w:t>3. a new variable (&lt;i&gt;y_pred &lt;/i&gt;) is created and applied to the X_Test variable.  Similar to the point above, the estimator &lt;i&gt; ‘predict()&lt;/i&gt;’ is used to predict the values of the X-Test data frame.</w:t>
+      <w:proofErr w:type="spellEnd"/>
+    </w:p>
+    <w:p>
+      <w:r>
+        <w:t>3. a new variable (&lt;</w:t>
+      </w:r>
+      <w:proofErr w:type="spellStart"/>
+      <w:r>
+        <w:t>i</w:t>
+      </w:r>
+      <w:proofErr w:type="spellEnd"/>
+      <w:r>
+        <w:t>&gt;</w:t>
+      </w:r>
+      <w:proofErr w:type="spellStart"/>
+      <w:r>
+        <w:t>y_pred</w:t>
+      </w:r>
+      <w:proofErr w:type="spellEnd"/>
+      <w:r>
+        <w:t xml:space="preserve"> &lt;/</w:t>
+      </w:r>
+      <w:proofErr w:type="spellStart"/>
+      <w:r>
+        <w:t>i</w:t>
+      </w:r>
+      <w:proofErr w:type="spellEnd"/>
+      <w:r>
+        <w:t xml:space="preserve">&gt;) is created and applied to the </w:t>
+      </w:r>
+      <w:proofErr w:type="spellStart"/>
+      <w:r>
+        <w:t>X_Test</w:t>
+      </w:r>
+      <w:proofErr w:type="spellEnd"/>
+      <w:r>
+        <w:t xml:space="preserve"> variable.  Similar to the point above, the estimator &lt;</w:t>
+      </w:r>
+      <w:proofErr w:type="spellStart"/>
+      <w:r>
+        <w:t>i</w:t>
+      </w:r>
+      <w:proofErr w:type="spellEnd"/>
+      <w:r>
+        <w:t>&gt; ‘predict</w:t>
+      </w:r>
+      <w:proofErr w:type="gramStart"/>
+      <w:r>
+        <w:t>()&lt;</w:t>
+      </w:r>
+      <w:proofErr w:type="gramEnd"/>
+      <w:r>
+        <w:t>/</w:t>
+      </w:r>
+      <w:proofErr w:type="spellStart"/>
+      <w:r>
+        <w:t>i</w:t>
+      </w:r>
+      <w:proofErr w:type="spellEnd"/>
+      <w:r>
+        <w:t>&gt;’ is used to predict the values of the X-Test data frame.</w:t>
       </w:r>
     </w:p>
     <w:p>
@@ -352,6 +553,7 @@
           <w:szCs w:val="28"/>
         </w:rPr>
       </w:pPr>
+      <w:proofErr w:type="spellStart"/>
       <w:r>
         <w:rPr>
           <w:b/>
@@ -371,6 +573,7 @@
         </w:rPr>
         <w:t>py</w:t>
       </w:r>
+      <w:proofErr w:type="spellEnd"/>
       <w:r>
         <w:rPr>
           <w:b/>
@@ -438,8 +641,13 @@
       <w:r>
         <w:t xml:space="preserve">2. </w:t>
       </w:r>
-      <w:r>
-        <w:t xml:space="preserve">Laerd Statistics, One-way ANOVA in SPSS Statistics, </w:t>
+      <w:proofErr w:type="spellStart"/>
+      <w:r>
+        <w:t>Laerd</w:t>
+      </w:r>
+      <w:proofErr w:type="spellEnd"/>
+      <w:r>
+        <w:t xml:space="preserve"> Statistics, One-way ANOVA in SPSS Statistics, </w:t>
       </w:r>
       <w:hyperlink r:id="rId13" w:history="1">
         <w:r>
@@ -461,7 +669,17 @@
         <w:t xml:space="preserve">Scipy.org, </w:t>
       </w:r>
       <w:r>
-        <w:t>Statistical functions (scipy.stats)</w:t>
+        <w:t>Statistical functions (</w:t>
+      </w:r>
+      <w:proofErr w:type="spellStart"/>
+      <w:proofErr w:type="gramStart"/>
+      <w:r>
+        <w:t>scipy.stats</w:t>
+      </w:r>
+      <w:proofErr w:type="spellEnd"/>
+      <w:proofErr w:type="gramEnd"/>
+      <w:r>
+        <w:t>)</w:t>
       </w:r>
       <w:r>
         <w:t xml:space="preserve">, </w:t>
@@ -632,41 +850,105 @@
     </w:p>
     <w:p>
       <w:r>
-        <w:t xml:space="preserve">9. </w:t>
-      </w:r>
-      <w:r>
-        <w:t>LaerdStatisti</w:t>
-      </w:r>
-      <w:r>
-        <w:t>c</w:t>
-      </w:r>
-      <w:r>
-        <w:t>.com,</w:t>
-      </w:r>
+        <w:t xml:space="preserve">9. LaerdStatistic.com, </w:t>
+      </w:r>
+      <w:r>
+        <w:t>One-way ANOVA</w:t>
+      </w:r>
+      <w:r>
+        <w:t xml:space="preserve">, </w:t>
+      </w:r>
+      <w:hyperlink r:id="rId20" w:history="1">
+        <w:r>
+          <w:rPr>
+            <w:rStyle w:val="Hyperlink"/>
+          </w:rPr>
+          <w:t>https://statistics.laerd.com/statistical-guides/one-way-anova-statistical-guide.php</w:t>
+        </w:r>
+      </w:hyperlink>
+      <w:r>
+        <w:t>, accessed 29 December 2021</w:t>
+      </w:r>
+    </w:p>
+    <w:p>
+      <w:r>
+        <w:t xml:space="preserve">10. </w:t>
+      </w:r>
+      <w:r>
+        <w:t xml:space="preserve">LaerdStatistic.com, </w:t>
+      </w:r>
+      <w:r>
+        <w:t>One-way ANOVA</w:t>
+      </w:r>
+      <w:r>
+        <w:t xml:space="preserve"> (Contd.)</w:t>
+      </w:r>
+      <w:r>
+        <w:t xml:space="preserve">, </w:t>
+      </w:r>
+      <w:hyperlink r:id="rId21" w:history="1">
+        <w:r>
+          <w:rPr>
+            <w:rStyle w:val="Hyperlink"/>
+          </w:rPr>
+          <w:t>https://statistics.laerd.com/statistical-guides/one-way-anova-statistical-guide-3.php</w:t>
+        </w:r>
+      </w:hyperlink>
       <w:r>
         <w:t xml:space="preserve"> </w:t>
       </w:r>
       <w:r>
-        <w:t>One-way ANOVA</w:t>
-      </w:r>
+        <w:t>, accessed 29 December 2021</w:t>
+      </w:r>
+    </w:p>
+    <w:p>
+      <w:r>
+        <w:t>11. Statistic</w:t>
+      </w:r>
+      <w:r>
+        <w:t>showto.com,</w:t>
+      </w:r>
+      <w:r>
+        <w:t xml:space="preserve"> </w:t>
+      </w:r>
+      <w:r>
+        <w:t>What is the Tukey Test / Honest Significant Difference</w:t>
+      </w:r>
+      <w:proofErr w:type="gramStart"/>
+      <w:r>
+        <w:t>?</w:t>
+      </w:r>
+      <w:r>
+        <w:t xml:space="preserve"> ,</w:t>
+      </w:r>
+      <w:proofErr w:type="gramEnd"/>
+      <w:r>
+        <w:t xml:space="preserve"> </w:t>
+      </w:r>
+      <w:hyperlink r:id="rId22" w:history="1">
+        <w:r>
+          <w:rPr>
+            <w:rStyle w:val="Hyperlink"/>
+          </w:rPr>
+          <w:t>https://www.statisticshowto.com/tukey-test-honest-significant-difference/</w:t>
+        </w:r>
+      </w:hyperlink>
       <w:r>
         <w:t xml:space="preserve">, </w:t>
       </w:r>
-      <w:hyperlink r:id="rId20" w:history="1">
-        <w:r>
-          <w:rPr>
-            <w:rStyle w:val="Hyperlink"/>
-          </w:rPr>
-          <w:t>https://statistics.laerd.com/statistical-guides/one-way-anova-statistical-guide.php</w:t>
-        </w:r>
-      </w:hyperlink>
-      <w:r>
-        <w:t xml:space="preserve">, </w:t>
-      </w:r>
-      <w:r>
-        <w:t>accessed 29 December 2021</w:t>
-      </w:r>
-    </w:p>
+      <w:r>
+        <w:t xml:space="preserve">accessed </w:t>
+      </w:r>
+      <w:r>
+        <w:t>30</w:t>
+      </w:r>
+      <w:r>
+        <w:t xml:space="preserve"> December 2021</w:t>
+      </w:r>
+    </w:p>
+    <w:p/>
+    <w:p/>
+    <w:p/>
     <w:sectPr>
       <w:pgSz w:w="11906" w:h="16838"/>
       <w:pgMar w:top="1440" w:right="1440" w:bottom="1440" w:left="1440" w:header="708" w:footer="708" w:gutter="0"/>

</xml_diff>